<commit_message>
Create the wall and the kind of dimension i will use
</commit_message>
<xml_diff>
--- a/A faire/Unity - Modélisation.docx
+++ b/A faire/Unity - Modélisation.docx
@@ -42,12 +42,14 @@
           <w:numId w:val="2"/>
         </w:numPr>
         <w:rPr>
-          <w:sz w:val="36"/>
-          <w:szCs w:val="36"/>
-        </w:rPr>
-      </w:pPr>
-      <w:r>
-        <w:rPr>
+          <w:strike/>
+          <w:sz w:val="36"/>
+          <w:szCs w:val="36"/>
+        </w:rPr>
+      </w:pPr>
+      <w:r>
+        <w:rPr>
+          <w:strike/>
           <w:sz w:val="36"/>
           <w:szCs w:val="36"/>
         </w:rPr>
@@ -73,6 +75,13 @@
         </w:rPr>
         <w:t>Créer un personnage et le faire mouvoir dans cette environnement</w:t>
       </w:r>
+      <w:r>
+        <w:rPr>
+          <w:sz w:val="36"/>
+          <w:szCs w:val="36"/>
+        </w:rPr>
+        <w:t xml:space="preserve"> (j’ai retirer la gravité)</w:t>
+      </w:r>
     </w:p>
     <w:p>
       <w:pPr>
@@ -151,46 +160,14 @@
           <w:sz w:val="36"/>
           <w:szCs w:val="36"/>
         </w:rPr>
-        <w:t xml:space="preserve">Mettre un </w:t>
-      </w:r>
-      <w:proofErr w:type="spellStart"/>
-      <w:r>
-        <w:rPr>
-          <w:sz w:val="36"/>
-          <w:szCs w:val="36"/>
-        </w:rPr>
-        <w:t>Timer</w:t>
-      </w:r>
-      <w:proofErr w:type="spellEnd"/>
-      <w:r>
-        <w:rPr>
-          <w:sz w:val="36"/>
-          <w:szCs w:val="36"/>
-        </w:rPr>
-        <w:t xml:space="preserve"> déclenchable à l’aide d’un touche</w:t>
-      </w:r>
-      <w:r>
-        <w:rPr>
-          <w:sz w:val="36"/>
-          <w:szCs w:val="36"/>
-        </w:rPr>
-        <w:t>, et s’</w:t>
-      </w:r>
-      <w:proofErr w:type="spellStart"/>
-      <w:r>
-        <w:rPr>
-          <w:sz w:val="36"/>
-          <w:szCs w:val="36"/>
-        </w:rPr>
-        <w:t>arretant</w:t>
-      </w:r>
-      <w:proofErr w:type="spellEnd"/>
-      <w:r>
-        <w:rPr>
-          <w:sz w:val="36"/>
-          <w:szCs w:val="36"/>
-        </w:rPr>
-        <w:t xml:space="preserve"> quand tous les individus ont « disparu » comme ça « s’il ils meurent c’est bon aussi »</w:t>
+        <w:t>Mettre un Timer déclenchable à l’aide d’un touche</w:t>
+      </w:r>
+      <w:r>
+        <w:rPr>
+          <w:sz w:val="36"/>
+          <w:szCs w:val="36"/>
+        </w:rPr>
+        <w:t>, et s’arretant quand tous les individus ont « disparu » comme ça « s’il ils meurent c’est bon aussi »</w:t>
       </w:r>
     </w:p>
     <w:p>
@@ -279,23 +256,7 @@
           <w:sz w:val="36"/>
           <w:szCs w:val="36"/>
         </w:rPr>
-        <w:t xml:space="preserve">Rendre la simulation fonctionnel avec le </w:t>
-      </w:r>
-      <w:proofErr w:type="spellStart"/>
-      <w:r>
-        <w:rPr>
-          <w:sz w:val="36"/>
-          <w:szCs w:val="36"/>
-        </w:rPr>
-        <w:t>Timer</w:t>
-      </w:r>
-      <w:proofErr w:type="spellEnd"/>
-      <w:r>
-        <w:rPr>
-          <w:sz w:val="36"/>
-          <w:szCs w:val="36"/>
-        </w:rPr>
-        <w:t>, et le compteur du nb de survivants.</w:t>
+        <w:t>Rendre la simulation fonctionnel avec le Timer, et le compteur du nb de survivants.</w:t>
       </w:r>
     </w:p>
     <w:p>

</xml_diff>

<commit_message>
Add a controlable character, and test wall collision
</commit_message>
<xml_diff>
--- a/A faire/Unity - Modélisation.docx
+++ b/A faire/Unity - Modélisation.docx
@@ -64,12 +64,14 @@
           <w:numId w:val="2"/>
         </w:numPr>
         <w:rPr>
-          <w:sz w:val="36"/>
-          <w:szCs w:val="36"/>
-        </w:rPr>
-      </w:pPr>
-      <w:r>
-        <w:rPr>
+          <w:strike/>
+          <w:sz w:val="36"/>
+          <w:szCs w:val="36"/>
+        </w:rPr>
+      </w:pPr>
+      <w:r>
+        <w:rPr>
+          <w:strike/>
           <w:sz w:val="36"/>
           <w:szCs w:val="36"/>
         </w:rPr>
@@ -77,26 +79,50 @@
       </w:r>
       <w:r>
         <w:rPr>
-          <w:sz w:val="36"/>
-          <w:szCs w:val="36"/>
-        </w:rPr>
-        <w:t xml:space="preserve"> (j’ai retirer la gravité)</w:t>
-      </w:r>
-    </w:p>
-    <w:p>
-      <w:pPr>
-        <w:pStyle w:val="Paragraphedeliste"/>
-        <w:numPr>
-          <w:ilvl w:val="0"/>
-          <w:numId w:val="2"/>
-        </w:numPr>
-        <w:rPr>
-          <w:sz w:val="36"/>
-          <w:szCs w:val="36"/>
-        </w:rPr>
-      </w:pPr>
-      <w:r>
-        <w:rPr>
+          <w:strike/>
+          <w:sz w:val="36"/>
+          <w:szCs w:val="36"/>
+        </w:rPr>
+        <w:t xml:space="preserve"> </w:t>
+      </w:r>
+      <w:r>
+        <w:rPr>
+          <w:sz w:val="36"/>
+          <w:szCs w:val="36"/>
+        </w:rPr>
+        <w:t xml:space="preserve">(j’ai </w:t>
+      </w:r>
+      <w:r>
+        <w:rPr>
+          <w:sz w:val="36"/>
+          <w:szCs w:val="36"/>
+        </w:rPr>
+        <w:t>retiré</w:t>
+      </w:r>
+      <w:r>
+        <w:rPr>
+          <w:sz w:val="36"/>
+          <w:szCs w:val="36"/>
+        </w:rPr>
+        <w:t xml:space="preserve"> la gravité)</w:t>
+      </w:r>
+    </w:p>
+    <w:p>
+      <w:pPr>
+        <w:pStyle w:val="Paragraphedeliste"/>
+        <w:numPr>
+          <w:ilvl w:val="0"/>
+          <w:numId w:val="2"/>
+        </w:numPr>
+        <w:rPr>
+          <w:strike/>
+          <w:sz w:val="36"/>
+          <w:szCs w:val="36"/>
+        </w:rPr>
+      </w:pPr>
+      <w:r>
+        <w:rPr>
+          <w:strike/>
           <w:sz w:val="36"/>
           <w:szCs w:val="36"/>
         </w:rPr>
@@ -160,14 +186,46 @@
           <w:sz w:val="36"/>
           <w:szCs w:val="36"/>
         </w:rPr>
-        <w:t>Mettre un Timer déclenchable à l’aide d’un touche</w:t>
-      </w:r>
-      <w:r>
-        <w:rPr>
-          <w:sz w:val="36"/>
-          <w:szCs w:val="36"/>
-        </w:rPr>
-        <w:t>, et s’arretant quand tous les individus ont « disparu » comme ça « s’il ils meurent c’est bon aussi »</w:t>
+        <w:t xml:space="preserve">Mettre un </w:t>
+      </w:r>
+      <w:proofErr w:type="spellStart"/>
+      <w:r>
+        <w:rPr>
+          <w:sz w:val="36"/>
+          <w:szCs w:val="36"/>
+        </w:rPr>
+        <w:t>Timer</w:t>
+      </w:r>
+      <w:proofErr w:type="spellEnd"/>
+      <w:r>
+        <w:rPr>
+          <w:sz w:val="36"/>
+          <w:szCs w:val="36"/>
+        </w:rPr>
+        <w:t xml:space="preserve"> déclenchable à l’aide d’un touche</w:t>
+      </w:r>
+      <w:r>
+        <w:rPr>
+          <w:sz w:val="36"/>
+          <w:szCs w:val="36"/>
+        </w:rPr>
+        <w:t>, et s’</w:t>
+      </w:r>
+      <w:proofErr w:type="spellStart"/>
+      <w:r>
+        <w:rPr>
+          <w:sz w:val="36"/>
+          <w:szCs w:val="36"/>
+        </w:rPr>
+        <w:t>arretant</w:t>
+      </w:r>
+      <w:proofErr w:type="spellEnd"/>
+      <w:r>
+        <w:rPr>
+          <w:sz w:val="36"/>
+          <w:szCs w:val="36"/>
+        </w:rPr>
+        <w:t xml:space="preserve"> quand tous les individus ont « disparu » comme ça « s’il ils meurent c’est bon aussi »</w:t>
       </w:r>
     </w:p>
     <w:p>
@@ -256,7 +314,23 @@
           <w:sz w:val="36"/>
           <w:szCs w:val="36"/>
         </w:rPr>
-        <w:t>Rendre la simulation fonctionnel avec le Timer, et le compteur du nb de survivants.</w:t>
+        <w:t xml:space="preserve">Rendre la simulation fonctionnel avec le </w:t>
+      </w:r>
+      <w:proofErr w:type="spellStart"/>
+      <w:r>
+        <w:rPr>
+          <w:sz w:val="36"/>
+          <w:szCs w:val="36"/>
+        </w:rPr>
+        <w:t>Timer</w:t>
+      </w:r>
+      <w:proofErr w:type="spellEnd"/>
+      <w:r>
+        <w:rPr>
+          <w:sz w:val="36"/>
+          <w:szCs w:val="36"/>
+        </w:rPr>
+        <w:t>, et le compteur du nb de survivants.</w:t>
       </w:r>
     </w:p>
     <w:p>

</xml_diff>

<commit_message>
Make a Timer, A counter to know how many people survive, A safe zone, and some others things
</commit_message>
<xml_diff>
--- a/A faire/Unity - Modélisation.docx
+++ b/A faire/Unity - Modélisation.docx
@@ -137,12 +137,14 @@
           <w:numId w:val="2"/>
         </w:numPr>
         <w:rPr>
-          <w:sz w:val="36"/>
-          <w:szCs w:val="36"/>
-        </w:rPr>
-      </w:pPr>
-      <w:r>
-        <w:rPr>
+          <w:strike/>
+          <w:sz w:val="36"/>
+          <w:szCs w:val="36"/>
+        </w:rPr>
+      </w:pPr>
+      <w:r>
+        <w:rPr>
+          <w:strike/>
           <w:sz w:val="36"/>
           <w:szCs w:val="36"/>
         </w:rPr>

</xml_diff>

<commit_message>
Fix somes issues, and end the simulation when everybody are safe
</commit_message>
<xml_diff>
--- a/A faire/Unity - Modélisation.docx
+++ b/A faire/Unity - Modélisation.docx
@@ -159,16 +159,18 @@
           <w:numId w:val="2"/>
         </w:numPr>
         <w:rPr>
-          <w:sz w:val="36"/>
-          <w:szCs w:val="36"/>
-        </w:rPr>
-      </w:pPr>
-      <w:r>
-        <w:rPr>
-          <w:sz w:val="36"/>
-          <w:szCs w:val="36"/>
-        </w:rPr>
-        <w:t>Mettre un compteur du nbre de personnes sorties en fonction du nb de personnes initialement présentes dans la pièce (pour l’instant 1 seul) </w:t>
+          <w:strike/>
+          <w:sz w:val="36"/>
+          <w:szCs w:val="36"/>
+        </w:rPr>
+      </w:pPr>
+      <w:r>
+        <w:rPr>
+          <w:strike/>
+          <w:sz w:val="36"/>
+          <w:szCs w:val="36"/>
+        </w:rPr>
+        <w:t>Mettre un compteur du nbre de personnes sorties en fonction du nb de personnes initialement présentes dans la pièce</w:t>
       </w:r>
     </w:p>
     <w:p>

</xml_diff>